<commit_message>
Updating report after adding validation set in analysis
</commit_message>
<xml_diff>
--- a/Report/Final_report.docx
+++ b/Report/Final_report.docx
@@ -70,18 +70,47 @@
         </w:rPr>
         <w:t xml:space="preserve"> Machine Learning Regression methods we will develop models to predict car sales price using </w:t>
       </w:r>
-      <w:hyperlink r:id="rId5" w:history="1">
-        <w:r>
-          <w:rPr>
-            <w:rFonts w:ascii="Calibri" w:eastAsia="Times New Roman" w:hAnsi="Calibri" w:cs="Calibri"/>
-            <w:color w:val="0000FF"/>
-            <w:kern w:val="0"/>
-            <w:u w:val="single"/>
-            <w14:ligatures w14:val="none"/>
-          </w:rPr>
-          <w:t>CarDekho Dataset</w:t>
-        </w:r>
-      </w:hyperlink>
+      <w:proofErr w:type="spellStart"/>
+      <w:r>
+        <w:fldChar w:fldCharType="begin"/>
+      </w:r>
+      <w:r>
+        <w:instrText>HYPERLINK "https://www.kaggle.com/datasets/nehalbirla/vehicle-dataset-from-cardekho/data?select=Car+details+v3.csv"</w:instrText>
+      </w:r>
+      <w:r>
+        <w:fldChar w:fldCharType="separate"/>
+      </w:r>
+      <w:r>
+        <w:rPr>
+          <w:rFonts w:ascii="Calibri" w:eastAsia="Times New Roman" w:hAnsi="Calibri" w:cs="Calibri"/>
+          <w:color w:val="0000FF"/>
+          <w:kern w:val="0"/>
+          <w:u w:val="single"/>
+          <w14:ligatures w14:val="none"/>
+        </w:rPr>
+        <w:t>CarDekho</w:t>
+      </w:r>
+      <w:proofErr w:type="spellEnd"/>
+      <w:r>
+        <w:rPr>
+          <w:rFonts w:ascii="Calibri" w:eastAsia="Times New Roman" w:hAnsi="Calibri" w:cs="Calibri"/>
+          <w:color w:val="0000FF"/>
+          <w:kern w:val="0"/>
+          <w:u w:val="single"/>
+          <w14:ligatures w14:val="none"/>
+        </w:rPr>
+        <w:t xml:space="preserve"> Dataset</w:t>
+      </w:r>
+      <w:r>
+        <w:rPr>
+          <w:rFonts w:ascii="Calibri" w:eastAsia="Times New Roman" w:hAnsi="Calibri" w:cs="Calibri"/>
+          <w:color w:val="0000FF"/>
+          <w:kern w:val="0"/>
+          <w:u w:val="single"/>
+          <w14:ligatures w14:val="none"/>
+        </w:rPr>
+        <w:fldChar w:fldCharType="end"/>
+      </w:r>
       <w:r>
         <w:rPr>
           <w:rFonts w:ascii="Calibri" w:eastAsia="Times New Roman" w:hAnsi="Calibri" w:cs="Calibri"/>
@@ -137,7 +166,7 @@
           <w14:ligatures w14:val="none"/>
         </w:rPr>
       </w:pPr>
-      <w:hyperlink r:id="rId6" w:history="1">
+      <w:hyperlink r:id="rId5" w:history="1">
         <w:r>
           <w:rPr>
             <w:rFonts w:ascii="Calibri" w:eastAsia="Times New Roman" w:hAnsi="Calibri" w:cs="Calibri"/>
@@ -165,7 +194,8 @@
           <w14:ligatures w14:val="none"/>
         </w:rPr>
       </w:pPr>
-      <w:hyperlink r:id="rId7" w:history="1">
+      <w:hyperlink r:id="rId6" w:history="1">
+        <w:proofErr w:type="spellStart"/>
         <w:r>
           <w:rPr>
             <w:rFonts w:ascii="Calibri" w:eastAsia="Times New Roman" w:hAnsi="Calibri" w:cs="Calibri"/>
@@ -174,7 +204,18 @@
             <w:u w:val="single"/>
             <w14:ligatures w14:val="none"/>
           </w:rPr>
-          <w:t>Adreja Mondol</w:t>
+          <w:t>Adreja</w:t>
+        </w:r>
+        <w:proofErr w:type="spellEnd"/>
+        <w:r>
+          <w:rPr>
+            <w:rFonts w:ascii="Calibri" w:eastAsia="Times New Roman" w:hAnsi="Calibri" w:cs="Calibri"/>
+            <w:color w:val="0000FF"/>
+            <w:kern w:val="0"/>
+            <w:u w:val="single"/>
+            <w14:ligatures w14:val="none"/>
+          </w:rPr>
+          <w:t xml:space="preserve"> Mondol</w:t>
         </w:r>
       </w:hyperlink>
     </w:p>
@@ -193,7 +234,7 @@
           <w14:ligatures w14:val="none"/>
         </w:rPr>
       </w:pPr>
-      <w:hyperlink r:id="rId8" w:history="1">
+      <w:hyperlink r:id="rId7" w:history="1">
         <w:r>
           <w:rPr>
             <w:rFonts w:ascii="Calibri" w:eastAsia="Times New Roman" w:hAnsi="Calibri" w:cs="Calibri"/>
@@ -221,7 +262,7 @@
           <w14:ligatures w14:val="none"/>
         </w:rPr>
       </w:pPr>
-      <w:hyperlink r:id="rId9" w:history="1">
+      <w:hyperlink r:id="rId8" w:history="1">
         <w:r>
           <w:rPr>
             <w:rFonts w:ascii="Calibri" w:eastAsia="Times New Roman" w:hAnsi="Calibri" w:cs="Calibri"/>
@@ -775,7 +816,27 @@
           <w:kern w:val="0"/>
           <w14:ligatures w14:val="none"/>
         </w:rPr>
-        <w:t>We start with linear regression model as a baseline model. We also use Elastic Net linear model from python sklearn library. Elastic Net uses combination of Lasso and Ridge regularizations. We then compare results from different regression models. We use grid search to find optimal model parameters for different regression methods. We want to learn:</w:t>
+        <w:t xml:space="preserve">We start with linear regression model as a baseline model. We also use Elastic Net linear model from python </w:t>
+      </w:r>
+      <w:proofErr w:type="spellStart"/>
+      <w:r>
+        <w:rPr>
+          <w:rFonts w:ascii="Calibri" w:eastAsia="Times New Roman" w:hAnsi="Calibri" w:cs="Calibri"/>
+          <w:color w:val="1F2328"/>
+          <w:kern w:val="0"/>
+          <w14:ligatures w14:val="none"/>
+        </w:rPr>
+        <w:t>sklearn</w:t>
+      </w:r>
+      <w:proofErr w:type="spellEnd"/>
+      <w:r>
+        <w:rPr>
+          <w:rFonts w:ascii="Calibri" w:eastAsia="Times New Roman" w:hAnsi="Calibri" w:cs="Calibri"/>
+          <w:color w:val="1F2328"/>
+          <w:kern w:val="0"/>
+          <w14:ligatures w14:val="none"/>
+        </w:rPr>
+        <w:t xml:space="preserve"> library. Elastic Net uses combination of Lasso and Ridge regularizations. We then compare results from different regression models. We use grid search to find optimal model parameters for different regression methods. We want to learn:</w:t>
       </w:r>
     </w:p>
     <w:p>
@@ -953,25 +1014,27 @@
           <w:kern w:val="0"/>
           <w14:ligatures w14:val="none"/>
         </w:rPr>
-        <w:t>Overall best model performance was obtained wit</w:t>
-      </w:r>
-      <w:r>
-        <w:rPr>
-          <w:rFonts w:ascii="Calibri" w:eastAsia="Times New Roman" w:hAnsi="Calibri" w:cs="Calibri"/>
-          <w:color w:val="1F2328"/>
-          <w:kern w:val="0"/>
-          <w14:ligatures w14:val="none"/>
-        </w:rPr>
-        <w:t xml:space="preserve">h </w:t>
-      </w:r>
-      <w:r>
-        <w:rPr>
-          <w:rFonts w:ascii="Calibri" w:eastAsia="Times New Roman" w:hAnsi="Calibri" w:cs="Calibri"/>
-          <w:color w:val="1F2328"/>
-          <w:kern w:val="0"/>
-          <w14:ligatures w14:val="none"/>
-        </w:rPr>
-        <w:t>Extreme Gradient Boosting (XGBoost)</w:t>
+        <w:t>Overall best model performance was obtained with Extreme Gradient Boosting (</w:t>
+      </w:r>
+      <w:proofErr w:type="spellStart"/>
+      <w:r>
+        <w:rPr>
+          <w:rFonts w:ascii="Calibri" w:eastAsia="Times New Roman" w:hAnsi="Calibri" w:cs="Calibri"/>
+          <w:color w:val="1F2328"/>
+          <w:kern w:val="0"/>
+          <w14:ligatures w14:val="none"/>
+        </w:rPr>
+        <w:t>XGBoost</w:t>
+      </w:r>
+      <w:proofErr w:type="spellEnd"/>
+      <w:r>
+        <w:rPr>
+          <w:rFonts w:ascii="Calibri" w:eastAsia="Times New Roman" w:hAnsi="Calibri" w:cs="Calibri"/>
+          <w:color w:val="1F2328"/>
+          <w:kern w:val="0"/>
+          <w14:ligatures w14:val="none"/>
+        </w:rPr>
+        <w:t>)</w:t>
       </w:r>
       <w:r>
         <w:rPr>
@@ -984,23 +1047,25 @@
         </w:rPr>
         <w:t xml:space="preserve">. </w:t>
       </w:r>
-      <w:r>
-        <w:rPr>
-          <w:rFonts w:ascii="Calibri" w:eastAsia="Times New Roman" w:hAnsi="Calibri" w:cs="Calibri"/>
-          <w:color w:val="1F2328"/>
-          <w:kern w:val="0"/>
-          <w14:ligatures w14:val="none"/>
-        </w:rPr>
-        <w:t>X</w:t>
-      </w:r>
-      <w:r>
-        <w:rPr>
-          <w:rFonts w:ascii="Calibri" w:eastAsia="Times New Roman" w:hAnsi="Calibri" w:cs="Calibri"/>
-          <w:color w:val="1F2328"/>
-          <w:kern w:val="0"/>
-          <w14:ligatures w14:val="none"/>
-        </w:rPr>
-        <w:t xml:space="preserve">GBoost with RMSE of 0.87 and </w:t>
+      <w:proofErr w:type="spellStart"/>
+      <w:r>
+        <w:rPr>
+          <w:rFonts w:ascii="Calibri" w:eastAsia="Times New Roman" w:hAnsi="Calibri" w:cs="Calibri"/>
+          <w:color w:val="1F2328"/>
+          <w:kern w:val="0"/>
+          <w14:ligatures w14:val="none"/>
+        </w:rPr>
+        <w:t>XGBoost</w:t>
+      </w:r>
+      <w:proofErr w:type="spellEnd"/>
+      <w:r>
+        <w:rPr>
+          <w:rFonts w:ascii="Calibri" w:eastAsia="Times New Roman" w:hAnsi="Calibri" w:cs="Calibri"/>
+          <w:color w:val="1F2328"/>
+          <w:kern w:val="0"/>
+          <w14:ligatures w14:val="none"/>
+        </w:rPr>
+        <w:t xml:space="preserve"> with RMSE of 0.87 and </w:t>
       </w:r>
       <m:oMath>
         <m:sSup>
@@ -1072,21 +1137,33 @@
           <w14:ligatures w14:val="none"/>
         </w:rPr>
       </w:pPr>
-      <w:r>
-        <w:rPr>
-          <w:rFonts w:ascii="Calibri" w:eastAsia="Times New Roman" w:hAnsi="Calibri" w:cs="Calibri"/>
+    </w:p>
+    <w:p>
+      <w:pPr>
+        <w:shd w:val="clear" w:color="auto" w:fill="FFFFFF"/>
+        <w:spacing w:before="100" w:beforeAutospacing="1" w:after="100" w:afterAutospacing="1" w:line="240" w:lineRule="auto"/>
+        <w:outlineLvl w:val="1"/>
+        <w:rPr>
+          <w:rFonts w:ascii="Calibri" w:eastAsia="Times New Roman" w:hAnsi="Calibri" w:cs="Calibri"/>
+          <w:color w:val="1F2328"/>
+          <w:kern w:val="0"/>
+          <w14:ligatures w14:val="none"/>
+        </w:rPr>
+      </w:pPr>
+      <w:r>
+        <w:rPr>
+          <w:rFonts w:ascii="Calibri" w:eastAsia="Times New Roman" w:hAnsi="Calibri" w:cs="Calibri"/>
+          <w:noProof/>
           <w:color w:val="1F2328"/>
           <w:kern w:val="0"/>
           <w14:ligatures w14:val="none"/>
         </w:rPr>
         <w:lastRenderedPageBreak/>
         <w:drawing>
-          <wp:inline distT="0" distB="0" distL="0" distR="0" wp14:anchorId="0A0C771F" wp14:editId="6AAFCD4E">
-            <wp:extent cx="5943600" cy="2398395"/>
-            <wp:effectExtent l="0" t="0" r="0" b="1905"/>
-            <wp:docPr id="966420090" name="Picture 4" descr="Model_table">
-              <a:hlinkClick xmlns:a="http://schemas.openxmlformats.org/drawingml/2006/main" r:id="rId10" tgtFrame="&quot;_blank&quot;"/>
-            </wp:docPr>
+          <wp:inline distT="0" distB="0" distL="0" distR="0" wp14:anchorId="446B1108" wp14:editId="61BC2140">
+            <wp:extent cx="5943600" cy="2396384"/>
+            <wp:effectExtent l="0" t="0" r="0" b="4445"/>
+            <wp:docPr id="1610807370" name="Picture 2"/>
             <wp:cNvGraphicFramePr>
               <a:graphicFrameLocks xmlns:a="http://schemas.openxmlformats.org/drawingml/2006/main" noChangeAspect="1"/>
             </wp:cNvGraphicFramePr>
@@ -1094,15 +1171,13 @@
               <a:graphicData uri="http://schemas.openxmlformats.org/drawingml/2006/picture">
                 <pic:pic xmlns:pic="http://schemas.openxmlformats.org/drawingml/2006/picture">
                   <pic:nvPicPr>
-                    <pic:cNvPr id="0" name="Picture 13" descr="Model_table">
-                      <a:hlinkClick r:id="rId10" tgtFrame="&quot;_blank&quot;"/>
-                    </pic:cNvPr>
+                    <pic:cNvPr id="0" name="Picture 3"/>
                     <pic:cNvPicPr>
                       <a:picLocks noChangeAspect="1" noChangeArrowheads="1"/>
                     </pic:cNvPicPr>
                   </pic:nvPicPr>
                   <pic:blipFill>
-                    <a:blip r:embed="rId11" cstate="print">
+                    <a:blip r:embed="rId9">
                       <a:extLst>
                         <a:ext uri="{28A0092B-C50C-407E-A947-70E740481C1C}">
                           <a14:useLocalDpi xmlns:a14="http://schemas.microsoft.com/office/drawing/2010/main" val="0"/>
@@ -1117,15 +1192,12 @@
                   <pic:spPr bwMode="auto">
                     <a:xfrm>
                       <a:off x="0" y="0"/>
-                      <a:ext cx="5943600" cy="2398395"/>
+                      <a:ext cx="5978869" cy="2410604"/>
                     </a:xfrm>
                     <a:prstGeom prst="rect">
                       <a:avLst/>
                     </a:prstGeom>
                     <a:noFill/>
-                    <a:ln>
-                      <a:noFill/>
-                    </a:ln>
                   </pic:spPr>
                 </pic:pic>
               </a:graphicData>
@@ -1146,14 +1218,25 @@
           <w14:ligatures w14:val="none"/>
         </w:rPr>
       </w:pPr>
-      <w:r>
-        <w:rPr>
-          <w:rFonts w:ascii="Calibri" w:eastAsia="Times New Roman" w:hAnsi="Calibri" w:cs="Calibri"/>
-          <w:color w:val="1F2328"/>
-          <w:kern w:val="0"/>
-          <w14:ligatures w14:val="none"/>
-        </w:rPr>
-        <w:t xml:space="preserve">XGBoost outperforms SVMs and </w:t>
+      <w:proofErr w:type="spellStart"/>
+      <w:r>
+        <w:rPr>
+          <w:rFonts w:ascii="Calibri" w:eastAsia="Times New Roman" w:hAnsi="Calibri" w:cs="Calibri"/>
+          <w:color w:val="1F2328"/>
+          <w:kern w:val="0"/>
+          <w14:ligatures w14:val="none"/>
+        </w:rPr>
+        <w:t>XGBoost</w:t>
+      </w:r>
+      <w:proofErr w:type="spellEnd"/>
+      <w:r>
+        <w:rPr>
+          <w:rFonts w:ascii="Calibri" w:eastAsia="Times New Roman" w:hAnsi="Calibri" w:cs="Calibri"/>
+          <w:color w:val="1F2328"/>
+          <w:kern w:val="0"/>
+          <w14:ligatures w14:val="none"/>
+        </w:rPr>
+        <w:t xml:space="preserve"> outperforms SVMs and </w:t>
       </w:r>
       <w:r>
         <w:rPr>
@@ -1181,7 +1264,46 @@
           <w14:ligatures w14:val="none"/>
         </w:rPr>
         <w:br/>
-        <w:t>XGBoost improves performance by combining multiple trees, which enhances it's ability to model complex patterns. It also reduces overfitting by combining multiple trees and employing shrinkage/regularization.</w:t>
+      </w:r>
+      <w:proofErr w:type="spellStart"/>
+      <w:r>
+        <w:rPr>
+          <w:rFonts w:ascii="Calibri" w:eastAsia="Times New Roman" w:hAnsi="Calibri" w:cs="Calibri"/>
+          <w:color w:val="1F2328"/>
+          <w:kern w:val="0"/>
+          <w14:ligatures w14:val="none"/>
+        </w:rPr>
+        <w:t>XGBoost</w:t>
+      </w:r>
+      <w:proofErr w:type="spellEnd"/>
+      <w:r>
+        <w:rPr>
+          <w:rFonts w:ascii="Calibri" w:eastAsia="Times New Roman" w:hAnsi="Calibri" w:cs="Calibri"/>
+          <w:color w:val="1F2328"/>
+          <w:kern w:val="0"/>
+          <w14:ligatures w14:val="none"/>
+        </w:rPr>
+        <w:t xml:space="preserve"> improves performance by combining multiple trees, which enhances </w:t>
+      </w:r>
+      <w:proofErr w:type="spellStart"/>
+      <w:r>
+        <w:rPr>
+          <w:rFonts w:ascii="Calibri" w:eastAsia="Times New Roman" w:hAnsi="Calibri" w:cs="Calibri"/>
+          <w:color w:val="1F2328"/>
+          <w:kern w:val="0"/>
+          <w14:ligatures w14:val="none"/>
+        </w:rPr>
+        <w:t>it's</w:t>
+      </w:r>
+      <w:proofErr w:type="spellEnd"/>
+      <w:r>
+        <w:rPr>
+          <w:rFonts w:ascii="Calibri" w:eastAsia="Times New Roman" w:hAnsi="Calibri" w:cs="Calibri"/>
+          <w:color w:val="1F2328"/>
+          <w:kern w:val="0"/>
+          <w14:ligatures w14:val="none"/>
+        </w:rPr>
+        <w:t xml:space="preserve"> ability to model complex patterns. It also reduces overfitting by combining multiple trees and employing shrinkage/regularization.</w:t>
       </w:r>
     </w:p>
     <w:p>
@@ -1239,6 +1361,7 @@
         </w:rPr>
         <w:t xml:space="preserve">We have used </w:t>
       </w:r>
+      <w:proofErr w:type="spellStart"/>
       <w:r>
         <w:rPr>
           <w:rFonts w:ascii="Calibri" w:hAnsi="Calibri" w:cs="Calibri"/>
@@ -1249,7 +1372,28 @@
         <w:rPr>
           <w:rFonts w:ascii="Calibri" w:hAnsi="Calibri" w:cs="Calibri"/>
         </w:rPr>
-        <w:t>Hapley Additive exPlanations (SHAP values) for describing importance</w:t>
+        <w:t>Hapley</w:t>
+      </w:r>
+      <w:proofErr w:type="spellEnd"/>
+      <w:r>
+        <w:rPr>
+          <w:rFonts w:ascii="Calibri" w:hAnsi="Calibri" w:cs="Calibri"/>
+        </w:rPr>
+        <w:t xml:space="preserve"> Additive </w:t>
+      </w:r>
+      <w:proofErr w:type="spellStart"/>
+      <w:r>
+        <w:rPr>
+          <w:rFonts w:ascii="Calibri" w:hAnsi="Calibri" w:cs="Calibri"/>
+        </w:rPr>
+        <w:t>exPlanations</w:t>
+      </w:r>
+      <w:proofErr w:type="spellEnd"/>
+      <w:r>
+        <w:rPr>
+          <w:rFonts w:ascii="Calibri" w:hAnsi="Calibri" w:cs="Calibri"/>
+        </w:rPr>
+        <w:t xml:space="preserve"> (SHAP values) for describing importance</w:t>
       </w:r>
       <w:r>
         <w:rPr>

</xml_diff>

<commit_message>
Updating model after adding scaling
</commit_message>
<xml_diff>
--- a/Report/Final_report.docx
+++ b/Report/Final_report.docx
@@ -70,47 +70,18 @@
         </w:rPr>
         <w:t xml:space="preserve"> Machine Learning Regression methods we will develop models to predict car sales price using </w:t>
       </w:r>
-      <w:proofErr w:type="spellStart"/>
-      <w:r>
-        <w:fldChar w:fldCharType="begin"/>
-      </w:r>
-      <w:r>
-        <w:instrText>HYPERLINK "https://www.kaggle.com/datasets/nehalbirla/vehicle-dataset-from-cardekho/data?select=Car+details+v3.csv"</w:instrText>
-      </w:r>
-      <w:r>
-        <w:fldChar w:fldCharType="separate"/>
-      </w:r>
-      <w:r>
-        <w:rPr>
-          <w:rFonts w:ascii="Calibri" w:eastAsia="Times New Roman" w:hAnsi="Calibri" w:cs="Calibri"/>
-          <w:color w:val="0000FF"/>
-          <w:kern w:val="0"/>
-          <w:u w:val="single"/>
-          <w14:ligatures w14:val="none"/>
-        </w:rPr>
-        <w:t>CarDekho</w:t>
-      </w:r>
-      <w:proofErr w:type="spellEnd"/>
-      <w:r>
-        <w:rPr>
-          <w:rFonts w:ascii="Calibri" w:eastAsia="Times New Roman" w:hAnsi="Calibri" w:cs="Calibri"/>
-          <w:color w:val="0000FF"/>
-          <w:kern w:val="0"/>
-          <w:u w:val="single"/>
-          <w14:ligatures w14:val="none"/>
-        </w:rPr>
-        <w:t xml:space="preserve"> Dataset</w:t>
-      </w:r>
-      <w:r>
-        <w:rPr>
-          <w:rFonts w:ascii="Calibri" w:eastAsia="Times New Roman" w:hAnsi="Calibri" w:cs="Calibri"/>
-          <w:color w:val="0000FF"/>
-          <w:kern w:val="0"/>
-          <w:u w:val="single"/>
-          <w14:ligatures w14:val="none"/>
-        </w:rPr>
-        <w:fldChar w:fldCharType="end"/>
-      </w:r>
+      <w:hyperlink r:id="rId5" w:history="1">
+        <w:r>
+          <w:rPr>
+            <w:rFonts w:ascii="Calibri" w:eastAsia="Times New Roman" w:hAnsi="Calibri" w:cs="Calibri"/>
+            <w:color w:val="0000FF"/>
+            <w:kern w:val="0"/>
+            <w:u w:val="single"/>
+            <w14:ligatures w14:val="none"/>
+          </w:rPr>
+          <w:t>CarDekho Dataset</w:t>
+        </w:r>
+      </w:hyperlink>
       <w:r>
         <w:rPr>
           <w:rFonts w:ascii="Calibri" w:eastAsia="Times New Roman" w:hAnsi="Calibri" w:cs="Calibri"/>
@@ -166,7 +137,7 @@
           <w14:ligatures w14:val="none"/>
         </w:rPr>
       </w:pPr>
-      <w:hyperlink r:id="rId5" w:history="1">
+      <w:hyperlink r:id="rId6" w:history="1">
         <w:r>
           <w:rPr>
             <w:rFonts w:ascii="Calibri" w:eastAsia="Times New Roman" w:hAnsi="Calibri" w:cs="Calibri"/>
@@ -194,8 +165,7 @@
           <w14:ligatures w14:val="none"/>
         </w:rPr>
       </w:pPr>
-      <w:hyperlink r:id="rId6" w:history="1">
-        <w:proofErr w:type="spellStart"/>
+      <w:hyperlink r:id="rId7" w:history="1">
         <w:r>
           <w:rPr>
             <w:rFonts w:ascii="Calibri" w:eastAsia="Times New Roman" w:hAnsi="Calibri" w:cs="Calibri"/>
@@ -204,18 +174,7 @@
             <w:u w:val="single"/>
             <w14:ligatures w14:val="none"/>
           </w:rPr>
-          <w:t>Adreja</w:t>
-        </w:r>
-        <w:proofErr w:type="spellEnd"/>
-        <w:r>
-          <w:rPr>
-            <w:rFonts w:ascii="Calibri" w:eastAsia="Times New Roman" w:hAnsi="Calibri" w:cs="Calibri"/>
-            <w:color w:val="0000FF"/>
-            <w:kern w:val="0"/>
-            <w:u w:val="single"/>
-            <w14:ligatures w14:val="none"/>
-          </w:rPr>
-          <w:t xml:space="preserve"> Mondol</w:t>
+          <w:t>Adreja Mondol</w:t>
         </w:r>
       </w:hyperlink>
     </w:p>
@@ -234,7 +193,7 @@
           <w14:ligatures w14:val="none"/>
         </w:rPr>
       </w:pPr>
-      <w:hyperlink r:id="rId7" w:history="1">
+      <w:hyperlink r:id="rId8" w:history="1">
         <w:r>
           <w:rPr>
             <w:rFonts w:ascii="Calibri" w:eastAsia="Times New Roman" w:hAnsi="Calibri" w:cs="Calibri"/>
@@ -262,7 +221,7 @@
           <w14:ligatures w14:val="none"/>
         </w:rPr>
       </w:pPr>
-      <w:hyperlink r:id="rId8" w:history="1">
+      <w:hyperlink r:id="rId9" w:history="1">
         <w:r>
           <w:rPr>
             <w:rFonts w:ascii="Calibri" w:eastAsia="Times New Roman" w:hAnsi="Calibri" w:cs="Calibri"/>
@@ -816,27 +775,7 @@
           <w:kern w:val="0"/>
           <w14:ligatures w14:val="none"/>
         </w:rPr>
-        <w:t xml:space="preserve">We start with linear regression model as a baseline model. We also use Elastic Net linear model from python </w:t>
-      </w:r>
-      <w:proofErr w:type="spellStart"/>
-      <w:r>
-        <w:rPr>
-          <w:rFonts w:ascii="Calibri" w:eastAsia="Times New Roman" w:hAnsi="Calibri" w:cs="Calibri"/>
-          <w:color w:val="1F2328"/>
-          <w:kern w:val="0"/>
-          <w14:ligatures w14:val="none"/>
-        </w:rPr>
-        <w:t>sklearn</w:t>
-      </w:r>
-      <w:proofErr w:type="spellEnd"/>
-      <w:r>
-        <w:rPr>
-          <w:rFonts w:ascii="Calibri" w:eastAsia="Times New Roman" w:hAnsi="Calibri" w:cs="Calibri"/>
-          <w:color w:val="1F2328"/>
-          <w:kern w:val="0"/>
-          <w14:ligatures w14:val="none"/>
-        </w:rPr>
-        <w:t xml:space="preserve"> library. Elastic Net uses combination of Lasso and Ridge regularizations. We then compare results from different regression models. We use grid search to find optimal model parameters for different regression methods. We want to learn:</w:t>
+        <w:t>We start with linear regression model as a baseline model.  We compare results from different regression models. We use grid search to find optimal model parameters for different regression methods. We want to learn:</w:t>
       </w:r>
     </w:p>
     <w:p>
@@ -1014,27 +953,7 @@
           <w:kern w:val="0"/>
           <w14:ligatures w14:val="none"/>
         </w:rPr>
-        <w:t>Overall best model performance was obtained with Extreme Gradient Boosting (</w:t>
-      </w:r>
-      <w:proofErr w:type="spellStart"/>
-      <w:r>
-        <w:rPr>
-          <w:rFonts w:ascii="Calibri" w:eastAsia="Times New Roman" w:hAnsi="Calibri" w:cs="Calibri"/>
-          <w:color w:val="1F2328"/>
-          <w:kern w:val="0"/>
-          <w14:ligatures w14:val="none"/>
-        </w:rPr>
-        <w:t>XGBoost</w:t>
-      </w:r>
-      <w:proofErr w:type="spellEnd"/>
-      <w:r>
-        <w:rPr>
-          <w:rFonts w:ascii="Calibri" w:eastAsia="Times New Roman" w:hAnsi="Calibri" w:cs="Calibri"/>
-          <w:color w:val="1F2328"/>
-          <w:kern w:val="0"/>
-          <w14:ligatures w14:val="none"/>
-        </w:rPr>
-        <w:t>)</w:t>
+        <w:t>Overall best model performance was obtained with Extreme Gradient Boosting (XGBoost)</w:t>
       </w:r>
       <w:r>
         <w:rPr>
@@ -1047,25 +966,32 @@
         </w:rPr>
         <w:t xml:space="preserve">. </w:t>
       </w:r>
-      <w:proofErr w:type="spellStart"/>
-      <w:r>
-        <w:rPr>
-          <w:rFonts w:ascii="Calibri" w:eastAsia="Times New Roman" w:hAnsi="Calibri" w:cs="Calibri"/>
-          <w:color w:val="1F2328"/>
-          <w:kern w:val="0"/>
-          <w14:ligatures w14:val="none"/>
-        </w:rPr>
-        <w:t>XGBoost</w:t>
-      </w:r>
-      <w:proofErr w:type="spellEnd"/>
-      <w:r>
-        <w:rPr>
-          <w:rFonts w:ascii="Calibri" w:eastAsia="Times New Roman" w:hAnsi="Calibri" w:cs="Calibri"/>
-          <w:color w:val="1F2328"/>
-          <w:kern w:val="0"/>
-          <w14:ligatures w14:val="none"/>
-        </w:rPr>
-        <w:t xml:space="preserve"> with RMSE of 0.87 and </w:t>
+      <w:r>
+        <w:rPr>
+          <w:rFonts w:ascii="Calibri" w:eastAsia="Times New Roman" w:hAnsi="Calibri" w:cs="Calibri"/>
+          <w:color w:val="1F2328"/>
+          <w:kern w:val="0"/>
+          <w14:ligatures w14:val="none"/>
+        </w:rPr>
+        <w:t>XGBoost with RMSE of 0.8</w:t>
+      </w:r>
+      <w:r>
+        <w:rPr>
+          <w:rFonts w:ascii="Calibri" w:eastAsia="Times New Roman" w:hAnsi="Calibri" w:cs="Calibri"/>
+          <w:color w:val="1F2328"/>
+          <w:kern w:val="0"/>
+          <w14:ligatures w14:val="none"/>
+        </w:rPr>
+        <w:t>6</w:t>
+      </w:r>
+      <w:r>
+        <w:rPr>
+          <w:rFonts w:ascii="Calibri" w:eastAsia="Times New Roman" w:hAnsi="Calibri" w:cs="Calibri"/>
+          <w:color w:val="1F2328"/>
+          <w:kern w:val="0"/>
+          <w14:ligatures w14:val="none"/>
+        </w:rPr>
+        <w:t xml:space="preserve"> and </w:t>
       </w:r>
       <m:oMath>
         <m:sSup>
@@ -1112,7 +1038,16 @@
             <w:kern w:val="0"/>
             <w14:ligatures w14:val="none"/>
           </w:rPr>
-          <m:t>=0.89</m:t>
+          <m:t>=0.8</m:t>
+        </m:r>
+        <m:r>
+          <w:rPr>
+            <w:rFonts w:ascii="Cambria Math" w:eastAsia="Times New Roman" w:hAnsi="Cambria Math" w:cs="Calibri"/>
+            <w:color w:val="1F2328"/>
+            <w:kern w:val="0"/>
+            <w14:ligatures w14:val="none"/>
+          </w:rPr>
+          <m:t>8</m:t>
         </m:r>
       </m:oMath>
       <w:r>
@@ -1150,6 +1085,19 @@
           <w14:ligatures w14:val="none"/>
         </w:rPr>
       </w:pPr>
+    </w:p>
+    <w:p>
+      <w:pPr>
+        <w:shd w:val="clear" w:color="auto" w:fill="FFFFFF"/>
+        <w:spacing w:before="100" w:beforeAutospacing="1" w:after="100" w:afterAutospacing="1" w:line="240" w:lineRule="auto"/>
+        <w:outlineLvl w:val="1"/>
+        <w:rPr>
+          <w:rFonts w:ascii="Calibri" w:eastAsia="Times New Roman" w:hAnsi="Calibri" w:cs="Calibri"/>
+          <w:color w:val="1F2328"/>
+          <w:kern w:val="0"/>
+          <w14:ligatures w14:val="none"/>
+        </w:rPr>
+      </w:pPr>
       <w:r>
         <w:rPr>
           <w:rFonts w:ascii="Calibri" w:eastAsia="Times New Roman" w:hAnsi="Calibri" w:cs="Calibri"/>
@@ -1160,10 +1108,10 @@
         </w:rPr>
         <w:lastRenderedPageBreak/>
         <w:drawing>
-          <wp:inline distT="0" distB="0" distL="0" distR="0" wp14:anchorId="446B1108" wp14:editId="61BC2140">
-            <wp:extent cx="5943600" cy="2396384"/>
-            <wp:effectExtent l="0" t="0" r="0" b="4445"/>
-            <wp:docPr id="1610807370" name="Picture 2"/>
+          <wp:inline distT="0" distB="0" distL="0" distR="0" wp14:anchorId="7ABCDE35" wp14:editId="6794B24C">
+            <wp:extent cx="5791200" cy="2334938"/>
+            <wp:effectExtent l="0" t="0" r="0" b="8255"/>
+            <wp:docPr id="1932857291" name="Picture 1"/>
             <wp:cNvGraphicFramePr>
               <a:graphicFrameLocks xmlns:a="http://schemas.openxmlformats.org/drawingml/2006/main" noChangeAspect="1"/>
             </wp:cNvGraphicFramePr>
@@ -1171,13 +1119,13 @@
               <a:graphicData uri="http://schemas.openxmlformats.org/drawingml/2006/picture">
                 <pic:pic xmlns:pic="http://schemas.openxmlformats.org/drawingml/2006/picture">
                   <pic:nvPicPr>
-                    <pic:cNvPr id="0" name="Picture 3"/>
+                    <pic:cNvPr id="0" name="Picture 2"/>
                     <pic:cNvPicPr>
                       <a:picLocks noChangeAspect="1" noChangeArrowheads="1"/>
                     </pic:cNvPicPr>
                   </pic:nvPicPr>
                   <pic:blipFill>
-                    <a:blip r:embed="rId9">
+                    <a:blip r:embed="rId10">
                       <a:extLst>
                         <a:ext uri="{28A0092B-C50C-407E-A947-70E740481C1C}">
                           <a14:useLocalDpi xmlns:a14="http://schemas.microsoft.com/office/drawing/2010/main" val="0"/>
@@ -1192,7 +1140,7 @@
                   <pic:spPr bwMode="auto">
                     <a:xfrm>
                       <a:off x="0" y="0"/>
-                      <a:ext cx="5978869" cy="2410604"/>
+                      <a:ext cx="5872390" cy="2367673"/>
                     </a:xfrm>
                     <a:prstGeom prst="rect">
                       <a:avLst/>
@@ -1218,25 +1166,14 @@
           <w14:ligatures w14:val="none"/>
         </w:rPr>
       </w:pPr>
-      <w:proofErr w:type="spellStart"/>
-      <w:r>
-        <w:rPr>
-          <w:rFonts w:ascii="Calibri" w:eastAsia="Times New Roman" w:hAnsi="Calibri" w:cs="Calibri"/>
-          <w:color w:val="1F2328"/>
-          <w:kern w:val="0"/>
-          <w14:ligatures w14:val="none"/>
-        </w:rPr>
-        <w:t>XGBoost</w:t>
-      </w:r>
-      <w:proofErr w:type="spellEnd"/>
-      <w:r>
-        <w:rPr>
-          <w:rFonts w:ascii="Calibri" w:eastAsia="Times New Roman" w:hAnsi="Calibri" w:cs="Calibri"/>
-          <w:color w:val="1F2328"/>
-          <w:kern w:val="0"/>
-          <w14:ligatures w14:val="none"/>
-        </w:rPr>
-        <w:t xml:space="preserve"> outperforms SVMs and </w:t>
+      <w:r>
+        <w:rPr>
+          <w:rFonts w:ascii="Calibri" w:eastAsia="Times New Roman" w:hAnsi="Calibri" w:cs="Calibri"/>
+          <w:color w:val="1F2328"/>
+          <w:kern w:val="0"/>
+          <w14:ligatures w14:val="none"/>
+        </w:rPr>
+        <w:t xml:space="preserve">XGBoost outperforms SVMs and </w:t>
       </w:r>
       <w:r>
         <w:rPr>
@@ -1264,28 +1201,9 @@
           <w14:ligatures w14:val="none"/>
         </w:rPr>
         <w:br/>
-      </w:r>
-      <w:proofErr w:type="spellStart"/>
-      <w:r>
-        <w:rPr>
-          <w:rFonts w:ascii="Calibri" w:eastAsia="Times New Roman" w:hAnsi="Calibri" w:cs="Calibri"/>
-          <w:color w:val="1F2328"/>
-          <w:kern w:val="0"/>
-          <w14:ligatures w14:val="none"/>
-        </w:rPr>
-        <w:t>XGBoost</w:t>
-      </w:r>
-      <w:proofErr w:type="spellEnd"/>
-      <w:r>
-        <w:rPr>
-          <w:rFonts w:ascii="Calibri" w:eastAsia="Times New Roman" w:hAnsi="Calibri" w:cs="Calibri"/>
-          <w:color w:val="1F2328"/>
-          <w:kern w:val="0"/>
-          <w14:ligatures w14:val="none"/>
-        </w:rPr>
-        <w:t xml:space="preserve"> improves performance by combining multiple trees, which enhances </w:t>
-      </w:r>
-      <w:proofErr w:type="spellStart"/>
+        <w:t xml:space="preserve">XGBoost improves performance by combining multiple trees, which enhances </w:t>
+      </w:r>
+      <w:proofErr w:type="gramStart"/>
       <w:r>
         <w:rPr>
           <w:rFonts w:ascii="Calibri" w:eastAsia="Times New Roman" w:hAnsi="Calibri" w:cs="Calibri"/>
@@ -1295,7 +1213,7 @@
         </w:rPr>
         <w:t>it's</w:t>
       </w:r>
-      <w:proofErr w:type="spellEnd"/>
+      <w:proofErr w:type="gramEnd"/>
       <w:r>
         <w:rPr>
           <w:rFonts w:ascii="Calibri" w:eastAsia="Times New Roman" w:hAnsi="Calibri" w:cs="Calibri"/>
@@ -1361,7 +1279,6 @@
         </w:rPr>
         <w:t xml:space="preserve">We have used </w:t>
       </w:r>
-      <w:proofErr w:type="spellStart"/>
       <w:r>
         <w:rPr>
           <w:rFonts w:ascii="Calibri" w:hAnsi="Calibri" w:cs="Calibri"/>
@@ -1372,28 +1289,7 @@
         <w:rPr>
           <w:rFonts w:ascii="Calibri" w:hAnsi="Calibri" w:cs="Calibri"/>
         </w:rPr>
-        <w:t>Hapley</w:t>
-      </w:r>
-      <w:proofErr w:type="spellEnd"/>
-      <w:r>
-        <w:rPr>
-          <w:rFonts w:ascii="Calibri" w:hAnsi="Calibri" w:cs="Calibri"/>
-        </w:rPr>
-        <w:t xml:space="preserve"> Additive </w:t>
-      </w:r>
-      <w:proofErr w:type="spellStart"/>
-      <w:r>
-        <w:rPr>
-          <w:rFonts w:ascii="Calibri" w:hAnsi="Calibri" w:cs="Calibri"/>
-        </w:rPr>
-        <w:t>exPlanations</w:t>
-      </w:r>
-      <w:proofErr w:type="spellEnd"/>
-      <w:r>
-        <w:rPr>
-          <w:rFonts w:ascii="Calibri" w:hAnsi="Calibri" w:cs="Calibri"/>
-        </w:rPr>
-        <w:t xml:space="preserve"> (SHAP values) for describing importance</w:t>
+        <w:t>Hapley Additive exPlanations (SHAP values) for describing importance</w:t>
       </w:r>
       <w:r>
         <w:rPr>
@@ -2751,6 +2647,7 @@
   <w:style w:type="character" w:default="1" w:styleId="DefaultParagraphFont">
     <w:name w:val="Default Paragraph Font"/>
     <w:uiPriority w:val="1"/>
+    <w:semiHidden/>
     <w:unhideWhenUsed/>
   </w:style>
   <w:style w:type="table" w:default="1" w:styleId="TableNormal">

</xml_diff>